<commit_message>
Broken Tool Links Fix
Fixed Broken Tool Links and various typo fixes
</commit_message>
<xml_diff>
--- a/Homework Problems/Chapter12_Problems.docx
+++ b/Homework Problems/Chapter12_Problems.docx
@@ -1,6 +1,6 @@
 
 <file path=word/document.xml><?xml version="1.0" encoding="utf-8"?>
-<w:document xmlns:wpc="http://schemas.microsoft.com/office/word/2010/wordprocessingCanvas" xmlns:cx="http://schemas.microsoft.com/office/drawing/2014/chartex" xmlns:cx1="http://schemas.microsoft.com/office/drawing/2015/9/8/chartex" xmlns:cx2="http://schemas.microsoft.com/office/drawing/2015/10/21/chartex" xmlns:cx3="http://schemas.microsoft.com/office/drawing/2016/5/9/chartex" xmlns:cx4="http://schemas.microsoft.com/office/drawing/2016/5/10/chartex" xmlns:cx5="http://schemas.microsoft.com/office/drawing/2016/5/11/chartex" xmlns:cx6="http://schemas.microsoft.com/office/drawing/2016/5/12/chartex" xmlns:cx7="http://schemas.microsoft.com/office/drawing/2016/5/13/chartex" xmlns:cx8="http://schemas.microsoft.com/office/drawing/2016/5/14/chartex" xmlns:mc="http://schemas.openxmlformats.org/markup-compatibility/2006" xmlns:aink="http://schemas.microsoft.com/office/drawing/2016/ink" xmlns:am3d="http://schemas.microsoft.com/office/drawing/2017/model3d" xmlns:o="urn:schemas-microsoft-com:office:office" xmlns:r="http://schemas.openxmlformats.org/officeDocument/2006/relationships" xmlns:m="http://schemas.openxmlformats.org/officeDocument/2006/math" xmlns:v="urn:schemas-microsoft-com:vml" xmlns:wp14="http://schemas.microsoft.com/office/word/2010/wordprocessingDrawing" xmlns:wp="http://schemas.openxmlformats.org/drawingml/2006/wordprocessingDrawing" xmlns:w10="urn:schemas-microsoft-com:office:word" xmlns:w="http://schemas.openxmlformats.org/wordprocessingml/2006/main" xmlns:w14="http://schemas.microsoft.com/office/word/2010/wordml" xmlns:w15="http://schemas.microsoft.com/office/word/2012/wordml" xmlns:w16cex="http://schemas.microsoft.com/office/word/2018/wordml/cex" xmlns:w16cid="http://schemas.microsoft.com/office/word/2016/wordml/cid" xmlns:w16="http://schemas.microsoft.com/office/word/2018/wordml" xmlns:w16se="http://schemas.microsoft.com/office/word/2015/wordml/symex" xmlns:wpg="http://schemas.microsoft.com/office/word/2010/wordprocessingGroup" xmlns:wpi="http://schemas.microsoft.com/office/word/2010/wordprocessingInk" xmlns:wne="http://schemas.microsoft.com/office/word/2006/wordml" xmlns:wps="http://schemas.microsoft.com/office/word/2010/wordprocessingShape" mc:Ignorable="w14 w15 w16se w16cid w16 w16cex wp14">
+<w:document xmlns:wpc="http://schemas.microsoft.com/office/word/2010/wordprocessingCanvas" xmlns:cx="http://schemas.microsoft.com/office/drawing/2014/chartex" xmlns:cx1="http://schemas.microsoft.com/office/drawing/2015/9/8/chartex" xmlns:cx2="http://schemas.microsoft.com/office/drawing/2015/10/21/chartex" xmlns:cx3="http://schemas.microsoft.com/office/drawing/2016/5/9/chartex" xmlns:cx4="http://schemas.microsoft.com/office/drawing/2016/5/10/chartex" xmlns:cx5="http://schemas.microsoft.com/office/drawing/2016/5/11/chartex" xmlns:cx6="http://schemas.microsoft.com/office/drawing/2016/5/12/chartex" xmlns:cx7="http://schemas.microsoft.com/office/drawing/2016/5/13/chartex" xmlns:cx8="http://schemas.microsoft.com/office/drawing/2016/5/14/chartex" xmlns:mc="http://schemas.openxmlformats.org/markup-compatibility/2006" xmlns:aink="http://schemas.microsoft.com/office/drawing/2016/ink" xmlns:am3d="http://schemas.microsoft.com/office/drawing/2017/model3d" xmlns:o="urn:schemas-microsoft-com:office:office" xmlns:oel="http://schemas.microsoft.com/office/2019/extlst" xmlns:r="http://schemas.openxmlformats.org/officeDocument/2006/relationships" xmlns:m="http://schemas.openxmlformats.org/officeDocument/2006/math" xmlns:v="urn:schemas-microsoft-com:vml" xmlns:wp14="http://schemas.microsoft.com/office/word/2010/wordprocessingDrawing" xmlns:wp="http://schemas.openxmlformats.org/drawingml/2006/wordprocessingDrawing" xmlns:w10="urn:schemas-microsoft-com:office:word" xmlns:w="http://schemas.openxmlformats.org/wordprocessingml/2006/main" xmlns:w14="http://schemas.microsoft.com/office/word/2010/wordml" xmlns:w15="http://schemas.microsoft.com/office/word/2012/wordml" xmlns:w16cex="http://schemas.microsoft.com/office/word/2018/wordml/cex" xmlns:w16cid="http://schemas.microsoft.com/office/word/2016/wordml/cid" xmlns:w16="http://schemas.microsoft.com/office/word/2018/wordml" xmlns:w16sdtdh="http://schemas.microsoft.com/office/word/2020/wordml/sdtdatahash" xmlns:w16se="http://schemas.microsoft.com/office/word/2015/wordml/symex" xmlns:wpg="http://schemas.microsoft.com/office/word/2010/wordprocessingGroup" xmlns:wpi="http://schemas.microsoft.com/office/word/2010/wordprocessingInk" xmlns:wne="http://schemas.microsoft.com/office/word/2006/wordml" xmlns:wps="http://schemas.microsoft.com/office/word/2010/wordprocessingShape" mc:Ignorable="w14 w15 w16se w16cid w16 w16cex w16sdtdh wp14">
   <w:body>
     <w:p>
       <w:pPr>
@@ -199,13 +199,102 @@
     </w:p>
     <w:p>
       <w:r>
+        <w:t>Problem 12.2</w:t>
+      </w:r>
+    </w:p>
+    <w:p>
+      <w:r>
+        <w:t>The angular velocity of a flywheel over a 5 second period is shown in the graph below. How many rotations does the flywheel go through during this five second period?</w:t>
+      </w:r>
+    </w:p>
+    <w:p>
+      <w:pPr>
+        <w:jc w:val="center"/>
+      </w:pPr>
+      <w:r>
+        <w:rPr>
+          <w:noProof/>
+        </w:rPr>
+        <w:drawing>
+          <wp:inline distT="0" distB="0" distL="0" distR="0" wp14:anchorId="148B2793" wp14:editId="3979F670">
+            <wp:extent cx="4126019" cy="2209800"/>
+            <wp:effectExtent l="0" t="0" r="8255" b="0"/>
+            <wp:docPr id="288934574" name="Picture 2"/>
+            <wp:cNvGraphicFramePr>
+              <a:graphicFrameLocks xmlns:a="http://schemas.openxmlformats.org/drawingml/2006/main" noChangeAspect="1"/>
+            </wp:cNvGraphicFramePr>
+            <a:graphic xmlns:a="http://schemas.openxmlformats.org/drawingml/2006/main">
+              <a:graphicData uri="http://schemas.openxmlformats.org/drawingml/2006/picture">
+                <pic:pic xmlns:pic="http://schemas.openxmlformats.org/drawingml/2006/picture">
+                  <pic:nvPicPr>
+                    <pic:cNvPr id="288934574" name="Picture 288934574"/>
+                    <pic:cNvPicPr/>
+                  </pic:nvPicPr>
+                  <pic:blipFill>
+                    <a:blip r:embed="rId6">
+                      <a:extLst>
+                        <a:ext uri="{28A0092B-C50C-407E-A947-70E740481C1C}">
+                          <a14:useLocalDpi xmlns:a14="http://schemas.microsoft.com/office/drawing/2010/main" val="0"/>
+                        </a:ext>
+                      </a:extLst>
+                    </a:blip>
+                    <a:stretch>
+                      <a:fillRect/>
+                    </a:stretch>
+                  </pic:blipFill>
+                  <pic:spPr>
+                    <a:xfrm>
+                      <a:off x="0" y="0"/>
+                      <a:ext cx="4134961" cy="2214589"/>
+                    </a:xfrm>
+                    <a:prstGeom prst="rect">
+                      <a:avLst/>
+                    </a:prstGeom>
+                  </pic:spPr>
+                </pic:pic>
+              </a:graphicData>
+            </a:graphic>
+          </wp:inline>
+        </w:drawing>
+      </w:r>
+    </w:p>
+    <w:p>
+      <w:r>
+        <w:t xml:space="preserve">(Solution:  </w:t>
+      </w:r>
+      <m:oMath>
+        <m:r>
+          <w:rPr>
+            <w:rFonts w:ascii="Cambria Math" w:hAnsi="Cambria Math"/>
+          </w:rPr>
+          <m:t>∆θ</m:t>
+        </m:r>
+        <m:r>
+          <w:rPr>
+            <w:rFonts w:ascii="Cambria Math" w:eastAsiaTheme="minorEastAsia" w:hAnsi="Cambria Math"/>
+          </w:rPr>
+          <m:t>=5.73 rotations</m:t>
+        </m:r>
+      </m:oMath>
+      <w:r>
+        <w:t>)</w:t>
+      </w:r>
+    </w:p>
+    <w:p/>
+    <w:p/>
+    <w:p>
+      <w:r>
+        <w:lastRenderedPageBreak/>
         <w:t>Problem 1</w:t>
       </w:r>
       <w:r>
         <w:t>2</w:t>
       </w:r>
       <w:r>
-        <w:t>.2</w:t>
+        <w:t>.</w:t>
+      </w:r>
+      <w:r>
+        <w:t>3</w:t>
       </w:r>
     </w:p>
     <w:p>
@@ -222,7 +311,7 @@
           <w:noProof/>
         </w:rPr>
         <w:drawing>
-          <wp:inline distT="0" distB="0" distL="0" distR="0" wp14:anchorId="07703C92" wp14:editId="77D072A5">
+          <wp:inline distT="0" distB="0" distL="0" distR="0" wp14:anchorId="07703C92" wp14:editId="7E8EE0F6">
             <wp:extent cx="3604260" cy="2047033"/>
             <wp:effectExtent l="0" t="0" r="0" b="0"/>
             <wp:docPr id="5" name="Picture 5"/>
@@ -237,7 +326,7 @@
                     <pic:cNvPicPr/>
                   </pic:nvPicPr>
                   <pic:blipFill>
-                    <a:blip r:embed="rId6" cstate="print">
+                    <a:blip r:embed="rId7" cstate="print">
                       <a:extLst>
                         <a:ext uri="{28A0092B-C50C-407E-A947-70E740481C1C}">
                           <a14:useLocalDpi xmlns:a14="http://schemas.microsoft.com/office/drawing/2010/main" val="0"/>
@@ -332,35 +421,28 @@
         <w:rPr>
           <w:rFonts w:eastAsiaTheme="minorEastAsia"/>
         </w:rPr>
-        <w:t xml:space="preserve"> counter-clockwise</w:t>
-      </w:r>
+        <w:t xml:space="preserve"> </w:t>
+      </w:r>
+      <w:proofErr w:type="gramStart"/>
+      <w:r>
+        <w:rPr>
+          <w:rFonts w:eastAsiaTheme="minorEastAsia"/>
+        </w:rPr>
+        <w:t>counter-clockwise</w:t>
+      </w:r>
+      <w:proofErr w:type="gramEnd"/>
       <w:r>
         <w:t>)</w:t>
       </w:r>
     </w:p>
-    <w:p/>
-    <w:p/>
-    <w:p>
-      <w:r>
-        <w:lastRenderedPageBreak/>
-        <w:t xml:space="preserve">Problem </w:t>
-      </w:r>
-      <w:r>
-        <w:t>12</w:t>
-      </w:r>
-      <w:r>
-        <w:t>.3</w:t>
-      </w:r>
-    </w:p>
-    <w:p>
-      <w:r>
-        <w:t xml:space="preserve">The piston in a piston and crank mechanism has the velocity and acceleration shown below. </w:t>
-      </w:r>
-      <w:r>
-        <w:t>Using absolute motion analysis</w:t>
-      </w:r>
-      <w:r>
-        <w:t>, determine the current angular velocity and angular acceleration for the crank.</w:t>
+    <w:p>
+      <w:r>
+        <w:t>Problem 12.4</w:t>
+      </w:r>
+    </w:p>
+    <w:p>
+      <w:r>
+        <w:t>A gear driven system has an input at gear A, which drives gear B, which is attached via a solid shaft to gear C, which drives the final gear D. If the input is rotating at 2500 rpm clockwise, determine the angular velocity and direction of rotation for the output at D.</w:t>
       </w:r>
     </w:p>
     <w:p>
@@ -372,10 +454,10 @@
           <w:noProof/>
         </w:rPr>
         <w:drawing>
-          <wp:inline distT="0" distB="0" distL="0" distR="0" wp14:anchorId="12CB1A55" wp14:editId="14BDE20F">
-            <wp:extent cx="2044700" cy="2327115"/>
+          <wp:inline distT="0" distB="0" distL="0" distR="0" wp14:anchorId="2EB8F563" wp14:editId="08AAB12F">
+            <wp:extent cx="4673600" cy="2866796"/>
             <wp:effectExtent l="0" t="0" r="0" b="0"/>
-            <wp:docPr id="4" name="Picture 4"/>
+            <wp:docPr id="514257784" name="Picture 1" descr="A diagram of a diagram of a diagram&#10;&#10;AI-generated content may be incorrect."/>
             <wp:cNvGraphicFramePr>
               <a:graphicFrameLocks xmlns:a="http://schemas.openxmlformats.org/drawingml/2006/main" noChangeAspect="1"/>
             </wp:cNvGraphicFramePr>
@@ -383,11 +465,11 @@
               <a:graphicData uri="http://schemas.openxmlformats.org/drawingml/2006/picture">
                 <pic:pic xmlns:pic="http://schemas.openxmlformats.org/drawingml/2006/picture">
                   <pic:nvPicPr>
-                    <pic:cNvPr id="4" name="8F47301.tmp"/>
+                    <pic:cNvPr id="514257784" name="Picture 1" descr="A diagram of a diagram of a diagram&#10;&#10;AI-generated content may be incorrect."/>
                     <pic:cNvPicPr/>
                   </pic:nvPicPr>
                   <pic:blipFill>
-                    <a:blip r:embed="rId7" cstate="print">
+                    <a:blip r:embed="rId8">
                       <a:extLst>
                         <a:ext uri="{28A0092B-C50C-407E-A947-70E740481C1C}">
                           <a14:useLocalDpi xmlns:a14="http://schemas.microsoft.com/office/drawing/2010/main" val="0"/>
@@ -401,7 +483,7 @@
                   <pic:spPr>
                     <a:xfrm>
                       <a:off x="0" y="0"/>
-                      <a:ext cx="2069146" cy="2354938"/>
+                      <a:ext cx="4695711" cy="2880359"/>
                     </a:xfrm>
                     <a:prstGeom prst="rect">
                       <a:avLst/>
@@ -419,11 +501,168 @@
         <w:t xml:space="preserve">(Solution: </w:t>
       </w:r>
       <m:oMath>
+        <m:sSub>
+          <m:sSubPr>
+            <m:ctrlPr>
+              <w:rPr>
+                <w:rFonts w:ascii="Cambria Math" w:hAnsi="Cambria Math"/>
+                <w:i/>
+              </w:rPr>
+            </m:ctrlPr>
+          </m:sSubPr>
+          <m:e>
+            <m:r>
+              <w:rPr>
+                <w:rFonts w:ascii="Cambria Math" w:hAnsi="Cambria Math"/>
+              </w:rPr>
+              <m:t>ω</m:t>
+            </m:r>
+          </m:e>
+          <m:sub>
+            <m:r>
+              <w:rPr>
+                <w:rFonts w:ascii="Cambria Math" w:hAnsi="Cambria Math"/>
+              </w:rPr>
+              <m:t>D</m:t>
+            </m:r>
+          </m:sub>
+        </m:sSub>
         <m:r>
           <w:rPr>
             <w:rFonts w:ascii="Cambria Math" w:hAnsi="Cambria Math"/>
           </w:rPr>
-          <m:t>ω=13.33</m:t>
+          <m:t>=357.1 rpm</m:t>
+        </m:r>
+      </m:oMath>
+      <w:r>
+        <w:rPr>
+          <w:rFonts w:eastAsiaTheme="minorEastAsia"/>
+        </w:rPr>
+        <w:t xml:space="preserve"> clockwise</w:t>
+      </w:r>
+      <w:r>
+        <w:t>)</w:t>
+      </w:r>
+    </w:p>
+    <w:p/>
+    <w:p/>
+    <w:p>
+      <w:r>
+        <w:t>Problem 12.5</w:t>
+      </w:r>
+    </w:p>
+    <w:p>
+      <w:r>
+        <w:t xml:space="preserve">A mechanism consists of two arms of equal length. The mechanism is anchored to the ground at A, and has a roller at C. The roller at C is being pulled to the right at a rate of 1.5 m/s. </w:t>
+      </w:r>
+      <w:r>
+        <w:t>Use</w:t>
+      </w:r>
+      <w:r>
+        <w:rPr>
+          <w:b/>
+          <w:bCs/>
+        </w:rPr>
+        <w:t xml:space="preserve"> absolute motion analysis</w:t>
+      </w:r>
+      <w:r>
+        <w:t xml:space="preserve"> to determine the angular velocities of arms AB and BC at this instant.</w:t>
+      </w:r>
+    </w:p>
+    <w:p>
+      <w:pPr>
+        <w:jc w:val="center"/>
+      </w:pPr>
+      <w:r>
+        <w:rPr>
+          <w:noProof/>
+        </w:rPr>
+        <w:drawing>
+          <wp:inline distT="0" distB="0" distL="0" distR="0" wp14:anchorId="64772742" wp14:editId="45B1FCDD">
+            <wp:extent cx="3125237" cy="1708150"/>
+            <wp:effectExtent l="0" t="0" r="0" b="6350"/>
+            <wp:docPr id="1466345298" name="Picture 2" descr="A diagram of a triangle with a wheel and a black wheel&#10;&#10;Description automatically generated"/>
+            <wp:cNvGraphicFramePr>
+              <a:graphicFrameLocks xmlns:a="http://schemas.openxmlformats.org/drawingml/2006/main" noChangeAspect="1"/>
+            </wp:cNvGraphicFramePr>
+            <a:graphic xmlns:a="http://schemas.openxmlformats.org/drawingml/2006/main">
+              <a:graphicData uri="http://schemas.openxmlformats.org/drawingml/2006/picture">
+                <pic:pic xmlns:pic="http://schemas.openxmlformats.org/drawingml/2006/picture">
+                  <pic:nvPicPr>
+                    <pic:cNvPr id="1466345298" name="Picture 2" descr="A diagram of a triangle with a wheel and a black wheel&#10;&#10;Description automatically generated"/>
+                    <pic:cNvPicPr/>
+                  </pic:nvPicPr>
+                  <pic:blipFill rotWithShape="1">
+                    <a:blip r:embed="rId9">
+                      <a:extLst>
+                        <a:ext uri="{28A0092B-C50C-407E-A947-70E740481C1C}">
+                          <a14:useLocalDpi xmlns:a14="http://schemas.microsoft.com/office/drawing/2010/main" val="0"/>
+                        </a:ext>
+                      </a:extLst>
+                    </a:blip>
+                    <a:srcRect t="8580" b="6657"/>
+                    <a:stretch/>
+                  </pic:blipFill>
+                  <pic:spPr bwMode="auto">
+                    <a:xfrm>
+                      <a:off x="0" y="0"/>
+                      <a:ext cx="3149849" cy="1721602"/>
+                    </a:xfrm>
+                    <a:prstGeom prst="rect">
+                      <a:avLst/>
+                    </a:prstGeom>
+                    <a:ln>
+                      <a:noFill/>
+                    </a:ln>
+                    <a:extLst>
+                      <a:ext uri="{53640926-AAD7-44D8-BBD7-CCE9431645EC}">
+                        <a14:shadowObscured xmlns:a14="http://schemas.microsoft.com/office/drawing/2010/main"/>
+                      </a:ext>
+                    </a:extLst>
+                  </pic:spPr>
+                </pic:pic>
+              </a:graphicData>
+            </a:graphic>
+          </wp:inline>
+        </w:drawing>
+      </w:r>
+    </w:p>
+    <w:p>
+      <w:r>
+        <w:t xml:space="preserve">(Solution: </w:t>
+      </w:r>
+      <m:oMath>
+        <m:sSub>
+          <m:sSubPr>
+            <m:ctrlPr>
+              <w:rPr>
+                <w:rFonts w:ascii="Cambria Math" w:hAnsi="Cambria Math"/>
+                <w:i/>
+              </w:rPr>
+            </m:ctrlPr>
+          </m:sSubPr>
+          <m:e>
+            <m:r>
+              <w:rPr>
+                <w:rFonts w:ascii="Cambria Math" w:hAnsi="Cambria Math"/>
+              </w:rPr>
+              <m:t>ω</m:t>
+            </m:r>
+          </m:e>
+          <m:sub>
+            <m:r>
+              <w:rPr>
+                <w:rFonts w:ascii="Cambria Math" w:hAnsi="Cambria Math"/>
+              </w:rPr>
+              <m:t>AB</m:t>
+            </m:r>
+          </m:sub>
+        </m:sSub>
+        <m:r>
+          <w:rPr>
+            <w:rFonts w:ascii="Cambria Math" w:hAnsi="Cambria Math"/>
+          </w:rPr>
+          <m:t>=0.4138</m:t>
         </m:r>
         <m:f>
           <m:fPr>
@@ -459,11 +698,261 @@
         <w:t xml:space="preserve"> clockwise, </w:t>
       </w:r>
       <m:oMath>
+        <m:sSub>
+          <m:sSubPr>
+            <m:ctrlPr>
+              <w:rPr>
+                <w:rFonts w:ascii="Cambria Math" w:hAnsi="Cambria Math"/>
+                <w:i/>
+              </w:rPr>
+            </m:ctrlPr>
+          </m:sSubPr>
+          <m:e>
+            <m:r>
+              <w:rPr>
+                <w:rFonts w:ascii="Cambria Math" w:hAnsi="Cambria Math"/>
+              </w:rPr>
+              <m:t>ω</m:t>
+            </m:r>
+          </m:e>
+          <m:sub>
+            <m:r>
+              <w:rPr>
+                <w:rFonts w:ascii="Cambria Math" w:hAnsi="Cambria Math"/>
+              </w:rPr>
+              <m:t>BC</m:t>
+            </m:r>
+          </m:sub>
+        </m:sSub>
+        <m:r>
+          <w:rPr>
+            <w:rFonts w:ascii="Cambria Math" w:hAnsi="Cambria Math"/>
+          </w:rPr>
+          <m:t>=0.4138</m:t>
+        </m:r>
+        <m:f>
+          <m:fPr>
+            <m:ctrlPr>
+              <w:rPr>
+                <w:rFonts w:ascii="Cambria Math" w:hAnsi="Cambria Math"/>
+                <w:i/>
+              </w:rPr>
+            </m:ctrlPr>
+          </m:fPr>
+          <m:num>
+            <m:r>
+              <w:rPr>
+                <w:rFonts w:ascii="Cambria Math" w:hAnsi="Cambria Math"/>
+              </w:rPr>
+              <m:t>rad</m:t>
+            </m:r>
+          </m:num>
+          <m:den>
+            <m:r>
+              <w:rPr>
+                <w:rFonts w:ascii="Cambria Math" w:hAnsi="Cambria Math"/>
+              </w:rPr>
+              <m:t>s</m:t>
+            </m:r>
+          </m:den>
+        </m:f>
+      </m:oMath>
+      <w:r>
+        <w:rPr>
+          <w:rFonts w:eastAsiaTheme="minorEastAsia"/>
+        </w:rPr>
+        <w:t xml:space="preserve"> </w:t>
+      </w:r>
+      <w:r>
+        <w:rPr>
+          <w:rFonts w:eastAsiaTheme="minorEastAsia"/>
+        </w:rPr>
+        <w:t>counterclockwise</w:t>
+      </w:r>
+      <w:r>
+        <w:t>)</w:t>
+      </w:r>
+    </w:p>
+    <w:p>
+      <w:r>
+        <w:t>Problem 12.6</w:t>
+      </w:r>
+    </w:p>
+    <w:p>
+      <w:r>
+        <w:t xml:space="preserve">A piston in an internal combustion engine is attached to a crank rocker mechanism as shown below. The crank (member AB) has a length of 200mm and is currently at t 20-degree angle. The rocker (member BC) has a length of 325 mm. Assumed the piston at point C is directly above the drive shaft at A. The piston has a downward velocity of 2 m/s, and a downward acceleration of 5 m/s2. Based on this information, use </w:t>
+      </w:r>
+      <w:r>
+        <w:rPr>
+          <w:b/>
+          <w:bCs/>
+        </w:rPr>
+        <w:t>absolute motion analysis</w:t>
+      </w:r>
+      <w:r>
+        <w:t xml:space="preserve"> to determine the angular velocity and angular acceleration of member AB.</w:t>
+      </w:r>
+    </w:p>
+    <w:p>
+      <w:pPr>
+        <w:jc w:val="center"/>
+      </w:pPr>
+      <w:r>
+        <w:rPr>
+          <w:noProof/>
+        </w:rPr>
+        <w:drawing>
+          <wp:inline distT="0" distB="0" distL="0" distR="0" wp14:anchorId="6ECAE230" wp14:editId="39DFF766">
+            <wp:extent cx="2730500" cy="2264667"/>
+            <wp:effectExtent l="0" t="0" r="0" b="2540"/>
+            <wp:docPr id="1227302546" name="Picture 1" descr="A mechanical arm with a mechanical arm and a mechanical arm&#10;&#10;Description automatically generated with medium confidence"/>
+            <wp:cNvGraphicFramePr>
+              <a:graphicFrameLocks xmlns:a="http://schemas.openxmlformats.org/drawingml/2006/main" noChangeAspect="1"/>
+            </wp:cNvGraphicFramePr>
+            <a:graphic xmlns:a="http://schemas.openxmlformats.org/drawingml/2006/main">
+              <a:graphicData uri="http://schemas.openxmlformats.org/drawingml/2006/picture">
+                <pic:pic xmlns:pic="http://schemas.openxmlformats.org/drawingml/2006/picture">
+                  <pic:nvPicPr>
+                    <pic:cNvPr id="1227302546" name="Picture 1" descr="A mechanical arm with a mechanical arm and a mechanical arm&#10;&#10;Description automatically generated with medium confidence"/>
+                    <pic:cNvPicPr/>
+                  </pic:nvPicPr>
+                  <pic:blipFill rotWithShape="1">
+                    <a:blip r:embed="rId10">
+                      <a:extLst>
+                        <a:ext uri="{28A0092B-C50C-407E-A947-70E740481C1C}">
+                          <a14:useLocalDpi xmlns:a14="http://schemas.microsoft.com/office/drawing/2010/main" val="0"/>
+                        </a:ext>
+                      </a:extLst>
+                    </a:blip>
+                    <a:srcRect t="4238" r="2930" b="6495"/>
+                    <a:stretch/>
+                  </pic:blipFill>
+                  <pic:spPr bwMode="auto">
+                    <a:xfrm>
+                      <a:off x="0" y="0"/>
+                      <a:ext cx="2742508" cy="2274626"/>
+                    </a:xfrm>
+                    <a:prstGeom prst="rect">
+                      <a:avLst/>
+                    </a:prstGeom>
+                    <a:ln>
+                      <a:noFill/>
+                    </a:ln>
+                    <a:extLst>
+                      <a:ext uri="{53640926-AAD7-44D8-BBD7-CCE9431645EC}">
+                        <a14:shadowObscured xmlns:a14="http://schemas.microsoft.com/office/drawing/2010/main"/>
+                      </a:ext>
+                    </a:extLst>
+                  </pic:spPr>
+                </pic:pic>
+              </a:graphicData>
+            </a:graphic>
+          </wp:inline>
+        </w:drawing>
+      </w:r>
+    </w:p>
+    <w:p>
+      <w:r>
+        <w:t xml:space="preserve">(Solution: </w:t>
+      </w:r>
+      <m:oMath>
+        <m:sSub>
+          <m:sSubPr>
+            <m:ctrlPr>
+              <w:rPr>
+                <w:rFonts w:ascii="Cambria Math" w:hAnsi="Cambria Math"/>
+                <w:i/>
+              </w:rPr>
+            </m:ctrlPr>
+          </m:sSubPr>
+          <m:e>
+            <m:r>
+              <w:rPr>
+                <w:rFonts w:ascii="Cambria Math" w:hAnsi="Cambria Math"/>
+              </w:rPr>
+              <m:t>ω</m:t>
+            </m:r>
+          </m:e>
+          <m:sub>
+            <m:r>
+              <w:rPr>
+                <w:rFonts w:ascii="Cambria Math" w:hAnsi="Cambria Math"/>
+              </w:rPr>
+              <m:t>AB</m:t>
+            </m:r>
+          </m:sub>
+        </m:sSub>
+        <m:r>
+          <w:rPr>
+            <w:rFonts w:ascii="Cambria Math" w:hAnsi="Cambria Math"/>
+          </w:rPr>
+          <m:t>=8.46</m:t>
+        </m:r>
+        <m:f>
+          <m:fPr>
+            <m:ctrlPr>
+              <w:rPr>
+                <w:rFonts w:ascii="Cambria Math" w:hAnsi="Cambria Math"/>
+                <w:i/>
+              </w:rPr>
+            </m:ctrlPr>
+          </m:fPr>
+          <m:num>
+            <m:r>
+              <w:rPr>
+                <w:rFonts w:ascii="Cambria Math" w:hAnsi="Cambria Math"/>
+              </w:rPr>
+              <m:t>rad</m:t>
+            </m:r>
+          </m:num>
+          <m:den>
+            <m:r>
+              <w:rPr>
+                <w:rFonts w:ascii="Cambria Math" w:hAnsi="Cambria Math"/>
+              </w:rPr>
+              <m:t>s</m:t>
+            </m:r>
+          </m:den>
+        </m:f>
+      </m:oMath>
+      <w:r>
+        <w:rPr>
+          <w:rFonts w:eastAsiaTheme="minorEastAsia"/>
+        </w:rPr>
+        <w:t xml:space="preserve"> clockwise, </w:t>
+      </w:r>
+      <m:oMath>
+        <m:sSub>
+          <m:sSubPr>
+            <m:ctrlPr>
+              <w:rPr>
+                <w:rFonts w:ascii="Cambria Math" w:eastAsiaTheme="minorEastAsia" w:hAnsi="Cambria Math"/>
+                <w:i/>
+              </w:rPr>
+            </m:ctrlPr>
+          </m:sSubPr>
+          <m:e>
+            <m:r>
+              <w:rPr>
+                <w:rFonts w:ascii="Cambria Math" w:eastAsiaTheme="minorEastAsia" w:hAnsi="Cambria Math"/>
+              </w:rPr>
+              <m:t>α</m:t>
+            </m:r>
+          </m:e>
+          <m:sub>
+            <m:r>
+              <w:rPr>
+                <w:rFonts w:ascii="Cambria Math" w:eastAsiaTheme="minorEastAsia" w:hAnsi="Cambria Math"/>
+              </w:rPr>
+              <m:t>AB</m:t>
+            </m:r>
+          </m:sub>
+        </m:sSub>
         <m:r>
           <w:rPr>
             <w:rFonts w:ascii="Cambria Math" w:eastAsiaTheme="minorEastAsia" w:hAnsi="Cambria Math"/>
           </w:rPr>
-          <m:t>α=100.16</m:t>
+          <m:t>=32.74</m:t>
         </m:r>
         <m:f>
           <m:fPr>
@@ -522,15 +1011,10 @@
         <w:t>)</w:t>
       </w:r>
     </w:p>
-    <w:p>
-      <w:r>
-        <w:t>Problem 1</w:t>
-      </w:r>
-      <w:r>
-        <w:t>2</w:t>
-      </w:r>
-      <w:r>
-        <w:t>.4</w:t>
+    <w:p/>
+    <w:p>
+      <w:r>
+        <w:t>Problem 12.7</w:t>
       </w:r>
     </w:p>
     <w:p>
@@ -540,31 +1024,17 @@
         </w:rPr>
       </w:pPr>
       <w:r>
-        <w:t>A trap door is being opened with a hydraulic cylinder extending at constant rate of .7 m/s.</w:t>
-      </w:r>
-      <w:r>
-        <w:t xml:space="preserve"> </w:t>
-      </w:r>
-      <w:r>
-        <w:t>Assuming</w:t>
-      </w:r>
-      <w:r>
-        <w:t xml:space="preserve"> the door is currently at a </w:t>
-      </w:r>
-      <w:r>
-        <w:t>twenty</w:t>
-      </w:r>
-      <w:r>
-        <w:t>-</w:t>
-      </w:r>
-      <w:r>
-        <w:t>degree angle as shown below,</w:t>
-      </w:r>
-      <w:r>
-        <w:t xml:space="preserve"> use absolute motion analysis to find</w:t>
-      </w:r>
-      <w:r>
-        <w:t xml:space="preserve"> the current angular velocity and angular acceleration for the door?</w:t>
+        <w:t xml:space="preserve">A trap door is being opened with a hydraulic cylinder extending at constant rate of .7 m/s. If the door is currently at a twenty-degree angle as shown below, use </w:t>
+      </w:r>
+      <w:r>
+        <w:rPr>
+          <w:b/>
+          <w:bCs/>
+        </w:rPr>
+        <w:t>absolute motion analysis</w:t>
+      </w:r>
+      <w:r>
+        <w:t xml:space="preserve"> to determine the current angular velocity and angular acceleration for the door?</w:t>
       </w:r>
     </w:p>
     <w:p>
@@ -576,9 +1046,9 @@
           <w:noProof/>
         </w:rPr>
         <w:drawing>
-          <wp:inline distT="0" distB="0" distL="0" distR="0" wp14:anchorId="53960F3F" wp14:editId="3ED3CDC3">
-            <wp:extent cx="4260850" cy="2836014"/>
-            <wp:effectExtent l="0" t="0" r="6350" b="2540"/>
+          <wp:inline distT="0" distB="0" distL="0" distR="0" wp14:anchorId="4BBDB78F" wp14:editId="55241D7F">
+            <wp:extent cx="3822700" cy="2458924"/>
+            <wp:effectExtent l="0" t="0" r="6350" b="0"/>
             <wp:docPr id="7" name="Picture 7"/>
             <wp:cNvGraphicFramePr>
               <a:graphicFrameLocks xmlns:a="http://schemas.openxmlformats.org/drawingml/2006/main" noChangeAspect="1"/>
@@ -590,8 +1060,206 @@
                     <pic:cNvPr id="7" name="7D83334.tmp"/>
                     <pic:cNvPicPr/>
                   </pic:nvPicPr>
+                  <pic:blipFill rotWithShape="1">
+                    <a:blip r:embed="rId11">
+                      <a:extLst>
+                        <a:ext uri="{28A0092B-C50C-407E-A947-70E740481C1C}">
+                          <a14:useLocalDpi xmlns:a14="http://schemas.microsoft.com/office/drawing/2010/main" val="0"/>
+                        </a:ext>
+                      </a:extLst>
+                    </a:blip>
+                    <a:srcRect t="3359"/>
+                    <a:stretch/>
+                  </pic:blipFill>
+                  <pic:spPr bwMode="auto">
+                    <a:xfrm>
+                      <a:off x="0" y="0"/>
+                      <a:ext cx="3834017" cy="2466204"/>
+                    </a:xfrm>
+                    <a:prstGeom prst="rect">
+                      <a:avLst/>
+                    </a:prstGeom>
+                    <a:ln>
+                      <a:noFill/>
+                    </a:ln>
+                    <a:extLst>
+                      <a:ext uri="{53640926-AAD7-44D8-BBD7-CCE9431645EC}">
+                        <a14:shadowObscured xmlns:a14="http://schemas.microsoft.com/office/drawing/2010/main"/>
+                      </a:ext>
+                    </a:extLst>
+                  </pic:spPr>
+                </pic:pic>
+              </a:graphicData>
+            </a:graphic>
+          </wp:inline>
+        </w:drawing>
+      </w:r>
+    </w:p>
+    <w:p>
+      <w:r>
+        <w:t xml:space="preserve">(Solution: </w:t>
+      </w:r>
+      <m:oMath>
+        <m:acc>
+          <m:accPr>
+            <m:chr m:val="̇"/>
+            <m:ctrlPr>
+              <w:rPr>
+                <w:rFonts w:ascii="Cambria Math" w:hAnsi="Cambria Math"/>
+                <w:i/>
+              </w:rPr>
+            </m:ctrlPr>
+          </m:accPr>
+          <m:e>
+            <m:r>
+              <w:rPr>
+                <w:rFonts w:ascii="Cambria Math" w:hAnsi="Cambria Math"/>
+              </w:rPr>
+              <m:t>θ</m:t>
+            </m:r>
+          </m:e>
+        </m:acc>
+        <m:r>
+          <w:rPr>
+            <w:rFonts w:ascii="Cambria Math" w:hAnsi="Cambria Math"/>
+          </w:rPr>
+          <m:t>=.896</m:t>
+        </m:r>
+        <m:f>
+          <m:fPr>
+            <m:ctrlPr>
+              <w:rPr>
+                <w:rFonts w:ascii="Cambria Math" w:hAnsi="Cambria Math"/>
+                <w:i/>
+              </w:rPr>
+            </m:ctrlPr>
+          </m:fPr>
+          <m:num>
+            <m:r>
+              <w:rPr>
+                <w:rFonts w:ascii="Cambria Math" w:hAnsi="Cambria Math"/>
+              </w:rPr>
+              <m:t>rad</m:t>
+            </m:r>
+          </m:num>
+          <m:den>
+            <m:r>
+              <w:rPr>
+                <w:rFonts w:ascii="Cambria Math" w:hAnsi="Cambria Math"/>
+              </w:rPr>
+              <m:t>s</m:t>
+            </m:r>
+          </m:den>
+        </m:f>
+      </m:oMath>
+      <w:r>
+        <w:rPr>
+          <w:rFonts w:eastAsiaTheme="minorEastAsia"/>
+        </w:rPr>
+        <w:t xml:space="preserve">,   </w:t>
+      </w:r>
+      <m:oMath>
+        <m:acc>
+          <m:accPr>
+            <m:chr m:val="̈"/>
+            <m:ctrlPr>
+              <w:rPr>
+                <w:rFonts w:ascii="Cambria Math" w:eastAsiaTheme="minorEastAsia" w:hAnsi="Cambria Math"/>
+                <w:i/>
+              </w:rPr>
+            </m:ctrlPr>
+          </m:accPr>
+          <m:e>
+            <m:r>
+              <w:rPr>
+                <w:rFonts w:ascii="Cambria Math" w:eastAsiaTheme="minorEastAsia" w:hAnsi="Cambria Math"/>
+              </w:rPr>
+              <m:t>θ</m:t>
+            </m:r>
+          </m:e>
+        </m:acc>
+        <m:r>
+          <w:rPr>
+            <w:rFonts w:ascii="Cambria Math" w:eastAsiaTheme="minorEastAsia" w:hAnsi="Cambria Math"/>
+          </w:rPr>
+          <m:t>=-1.246 rad/</m:t>
+        </m:r>
+        <m:sSup>
+          <m:sSupPr>
+            <m:ctrlPr>
+              <w:rPr>
+                <w:rFonts w:ascii="Cambria Math" w:eastAsiaTheme="minorEastAsia" w:hAnsi="Cambria Math"/>
+                <w:i/>
+              </w:rPr>
+            </m:ctrlPr>
+          </m:sSupPr>
+          <m:e>
+            <m:r>
+              <w:rPr>
+                <w:rFonts w:ascii="Cambria Math" w:eastAsiaTheme="minorEastAsia" w:hAnsi="Cambria Math"/>
+              </w:rPr>
+              <m:t>s</m:t>
+            </m:r>
+          </m:e>
+          <m:sup>
+            <m:r>
+              <w:rPr>
+                <w:rFonts w:ascii="Cambria Math" w:eastAsiaTheme="minorEastAsia" w:hAnsi="Cambria Math"/>
+              </w:rPr>
+              <m:t>2</m:t>
+            </m:r>
+          </m:sup>
+        </m:sSup>
+      </m:oMath>
+      <w:r>
+        <w:t>)</w:t>
+      </w:r>
+    </w:p>
+    <w:p>
+      <w:r>
+        <w:t>Problem 12.8</w:t>
+      </w:r>
+    </w:p>
+    <w:p>
+      <w:r>
+        <w:t xml:space="preserve">A robotic arm experiences the angular velocities and accelerations shown below. Based on this information, use </w:t>
+      </w:r>
+      <w:r>
+        <w:rPr>
+          <w:b/>
+          <w:bCs/>
+        </w:rPr>
+        <w:t>relative motion analysis</w:t>
+      </w:r>
+      <w:r>
+        <w:t xml:space="preserve"> to determine the velocity and the acceleration of the end of the arm at C in the x and y directions.</w:t>
+      </w:r>
+    </w:p>
+    <w:p>
+      <w:pPr>
+        <w:jc w:val="center"/>
+      </w:pPr>
+      <w:r>
+        <w:rPr>
+          <w:noProof/>
+        </w:rPr>
+        <w:drawing>
+          <wp:inline distT="0" distB="0" distL="0" distR="0" wp14:anchorId="53F2D709" wp14:editId="26305FF2">
+            <wp:extent cx="3098800" cy="2462586"/>
+            <wp:effectExtent l="0" t="0" r="6350" b="0"/>
+            <wp:docPr id="1955894820" name="Picture 1" descr="A yellow mechanical arm with a wheel and a diagram&#10;&#10;Description automatically generated with medium confidence"/>
+            <wp:cNvGraphicFramePr>
+              <a:graphicFrameLocks xmlns:a="http://schemas.openxmlformats.org/drawingml/2006/main" noChangeAspect="1"/>
+            </wp:cNvGraphicFramePr>
+            <a:graphic xmlns:a="http://schemas.openxmlformats.org/drawingml/2006/main">
+              <a:graphicData uri="http://schemas.openxmlformats.org/drawingml/2006/picture">
+                <pic:pic xmlns:pic="http://schemas.openxmlformats.org/drawingml/2006/picture">
+                  <pic:nvPicPr>
+                    <pic:cNvPr id="1955894820" name="Picture 1" descr="A yellow mechanical arm with a wheel and a diagram&#10;&#10;Description automatically generated with medium confidence"/>
+                    <pic:cNvPicPr/>
+                  </pic:nvPicPr>
                   <pic:blipFill>
-                    <a:blip r:embed="rId8">
+                    <a:blip r:embed="rId12">
                       <a:extLst>
                         <a:ext uri="{28A0092B-C50C-407E-A947-70E740481C1C}">
                           <a14:useLocalDpi xmlns:a14="http://schemas.microsoft.com/office/drawing/2010/main" val="0"/>
@@ -605,7 +1273,7 @@
                   <pic:spPr>
                     <a:xfrm>
                       <a:off x="0" y="0"/>
-                      <a:ext cx="4269967" cy="2842082"/>
+                      <a:ext cx="3101753" cy="2464933"/>
                     </a:xfrm>
                     <a:prstGeom prst="rect">
                       <a:avLst/>
@@ -622,118 +1290,94 @@
       <w:r>
         <w:t xml:space="preserve">(Solution: </w:t>
       </w:r>
-      <m:oMath>
-        <m:acc>
-          <m:accPr>
-            <m:chr m:val="̇"/>
-            <m:ctrlPr>
-              <w:rPr>
-                <w:rFonts w:ascii="Cambria Math" w:hAnsi="Cambria Math"/>
-                <w:i/>
-              </w:rPr>
-            </m:ctrlPr>
-          </m:accPr>
-          <m:e>
-            <m:r>
-              <w:rPr>
-                <w:rFonts w:ascii="Cambria Math" w:hAnsi="Cambria Math"/>
-              </w:rPr>
-              <m:t>θ</m:t>
-            </m:r>
-          </m:e>
-        </m:acc>
-        <m:r>
-          <w:rPr>
-            <w:rFonts w:ascii="Cambria Math" w:hAnsi="Cambria Math"/>
-          </w:rPr>
-          <m:t>=.896</m:t>
-        </m:r>
-        <m:f>
-          <m:fPr>
-            <m:ctrlPr>
-              <w:rPr>
-                <w:rFonts w:ascii="Cambria Math" w:hAnsi="Cambria Math"/>
-                <w:i/>
-              </w:rPr>
-            </m:ctrlPr>
-          </m:fPr>
-          <m:num>
-            <m:r>
-              <w:rPr>
-                <w:rFonts w:ascii="Cambria Math" w:hAnsi="Cambria Math"/>
-              </w:rPr>
-              <m:t>rad</m:t>
-            </m:r>
-          </m:num>
-          <m:den>
-            <m:r>
-              <w:rPr>
-                <w:rFonts w:ascii="Cambria Math" w:hAnsi="Cambria Math"/>
-              </w:rPr>
-              <m:t>s</m:t>
-            </m:r>
-          </m:den>
-        </m:f>
-      </m:oMath>
+      <w:proofErr w:type="spellStart"/>
       <w:r>
         <w:rPr>
           <w:rFonts w:eastAsiaTheme="minorEastAsia"/>
         </w:rPr>
-        <w:t xml:space="preserve">,   </w:t>
-      </w:r>
-      <m:oMath>
-        <m:acc>
-          <m:accPr>
-            <m:chr m:val="̈"/>
-            <m:ctrlPr>
-              <w:rPr>
-                <w:rFonts w:ascii="Cambria Math" w:eastAsiaTheme="minorEastAsia" w:hAnsi="Cambria Math"/>
-                <w:i/>
-              </w:rPr>
-            </m:ctrlPr>
-          </m:accPr>
-          <m:e>
-            <m:r>
-              <w:rPr>
-                <w:rFonts w:ascii="Cambria Math" w:eastAsiaTheme="minorEastAsia" w:hAnsi="Cambria Math"/>
-              </w:rPr>
-              <m:t>θ</m:t>
-            </m:r>
-          </m:e>
-        </m:acc>
-        <m:r>
-          <w:rPr>
-            <w:rFonts w:ascii="Cambria Math" w:eastAsiaTheme="minorEastAsia" w:hAnsi="Cambria Math"/>
-          </w:rPr>
-          <m:t>=-1.246 rad/</m:t>
-        </m:r>
-        <m:sSup>
-          <m:sSupPr>
-            <m:ctrlPr>
-              <w:rPr>
-                <w:rFonts w:ascii="Cambria Math" w:eastAsiaTheme="minorEastAsia" w:hAnsi="Cambria Math"/>
-                <w:i/>
-              </w:rPr>
-            </m:ctrlPr>
-          </m:sSupPr>
-          <m:e>
-            <m:r>
-              <w:rPr>
-                <w:rFonts w:ascii="Cambria Math" w:eastAsiaTheme="minorEastAsia" w:hAnsi="Cambria Math"/>
-              </w:rPr>
-              <m:t>s</m:t>
-            </m:r>
-          </m:e>
-          <m:sup>
-            <m:r>
-              <w:rPr>
-                <w:rFonts w:ascii="Cambria Math" w:eastAsiaTheme="minorEastAsia" w:hAnsi="Cambria Math"/>
-              </w:rPr>
-              <m:t>2</m:t>
-            </m:r>
-          </m:sup>
-        </m:sSup>
-      </m:oMath>
+        <w:t>v</w:t>
+      </w:r>
+      <w:r>
+        <w:rPr>
+          <w:rFonts w:eastAsiaTheme="minorEastAsia"/>
+          <w:vertAlign w:val="subscript"/>
+        </w:rPr>
+        <w:t>x</w:t>
+      </w:r>
+      <w:proofErr w:type="spellEnd"/>
+      <w:r>
+        <w:rPr>
+          <w:rFonts w:eastAsiaTheme="minorEastAsia"/>
+        </w:rPr>
+        <w:t xml:space="preserve"> = 9.44 ft/s, </w:t>
+      </w:r>
+      <w:proofErr w:type="spellStart"/>
+      <w:r>
+        <w:rPr>
+          <w:rFonts w:eastAsiaTheme="minorEastAsia"/>
+        </w:rPr>
+        <w:t>v</w:t>
+      </w:r>
+      <w:r>
+        <w:rPr>
+          <w:rFonts w:eastAsiaTheme="minorEastAsia"/>
+          <w:vertAlign w:val="subscript"/>
+        </w:rPr>
+        <w:t>y</w:t>
+      </w:r>
+      <w:proofErr w:type="spellEnd"/>
+      <w:r>
+        <w:rPr>
+          <w:rFonts w:eastAsiaTheme="minorEastAsia"/>
+        </w:rPr>
+        <w:t xml:space="preserve"> = 4.39 ft/s, a</w:t>
+      </w:r>
+      <w:r>
+        <w:rPr>
+          <w:rFonts w:eastAsiaTheme="minorEastAsia"/>
+          <w:vertAlign w:val="subscript"/>
+        </w:rPr>
+        <w:t>x</w:t>
+      </w:r>
+      <w:r>
+        <w:rPr>
+          <w:rFonts w:eastAsiaTheme="minorEastAsia"/>
+        </w:rPr>
+        <w:t xml:space="preserve"> = -33.78 ft/s</w:t>
+      </w:r>
+      <w:r>
+        <w:rPr>
+          <w:rFonts w:eastAsiaTheme="minorEastAsia"/>
+          <w:vertAlign w:val="superscript"/>
+        </w:rPr>
+        <w:t>2</w:t>
+      </w:r>
+      <w:r>
+        <w:rPr>
+          <w:rFonts w:eastAsiaTheme="minorEastAsia"/>
+        </w:rPr>
+        <w:t>, a</w:t>
+      </w:r>
+      <w:r>
+        <w:rPr>
+          <w:rFonts w:eastAsiaTheme="minorEastAsia"/>
+          <w:vertAlign w:val="subscript"/>
+        </w:rPr>
+        <w:t>y</w:t>
+      </w:r>
+      <w:r>
+        <w:rPr>
+          <w:rFonts w:eastAsiaTheme="minorEastAsia"/>
+        </w:rPr>
+        <w:t xml:space="preserve"> = 3.39 ft/s</w:t>
+      </w:r>
+      <w:r>
+        <w:rPr>
+          <w:rFonts w:eastAsiaTheme="minorEastAsia"/>
+          <w:vertAlign w:val="superscript"/>
+        </w:rPr>
+        <w:t>2</w:t>
+      </w:r>
       <w:r>
         <w:t>)</w:t>
       </w:r>
@@ -741,27 +1385,29 @@
     <w:p>
       <w:r>
         <w:lastRenderedPageBreak/>
-        <w:t>Problem 1</w:t>
-      </w:r>
-      <w:r>
-        <w:t>2</w:t>
-      </w:r>
-      <w:r>
-        <w:t>.5</w:t>
-      </w:r>
-    </w:p>
-    <w:p>
-      <w:r>
-        <w:t>A robotic arm experiences</w:t>
-      </w:r>
-      <w:r>
-        <w:t xml:space="preserve"> the angular velocities and accelerations shown below. Based on this information, </w:t>
-      </w:r>
-      <w:r>
-        <w:t xml:space="preserve">use relative motion analysis to </w:t>
-      </w:r>
-      <w:r>
-        <w:t>determine the velocity and the acceleration of the end of the arm in the x and y directions.</w:t>
+        <w:t>Problem 12.9</w:t>
+      </w:r>
+    </w:p>
+    <w:p>
+      <w:r>
+        <w:t xml:space="preserve">A piston in an internal combustion engine is attached to a crank rocker mechanism as shown below. The crank (member AB) has a length of 200mm and is currently at t 20-degree angle. The rocker (member BC) has a length of 325 mm. Assumed the piston at point C is directly above the drive shaft at A. The piston has a downward velocity of 2 m/s, and a downward acceleration of 5 m/s2. Based on this information, use </w:t>
+      </w:r>
+      <w:r>
+        <w:rPr>
+          <w:b/>
+          <w:bCs/>
+        </w:rPr>
+        <w:t>relative</w:t>
+      </w:r>
+      <w:r>
+        <w:rPr>
+          <w:b/>
+          <w:bCs/>
+        </w:rPr>
+        <w:t xml:space="preserve"> motion analysis</w:t>
+      </w:r>
+      <w:r>
+        <w:t xml:space="preserve"> to determine the angular velocity and angular acceleration of member AB.</w:t>
       </w:r>
     </w:p>
     <w:p>
@@ -773,10 +1419,10 @@
           <w:noProof/>
         </w:rPr>
         <w:drawing>
-          <wp:inline distT="0" distB="0" distL="0" distR="0" wp14:anchorId="5E897E91" wp14:editId="5BC95A83">
-            <wp:extent cx="2659380" cy="2089202"/>
-            <wp:effectExtent l="0" t="0" r="7620" b="6350"/>
-            <wp:docPr id="3" name="Picture 3"/>
+          <wp:inline distT="0" distB="0" distL="0" distR="0" wp14:anchorId="3DB93308" wp14:editId="04E7A056">
+            <wp:extent cx="2419350" cy="2006600"/>
+            <wp:effectExtent l="0" t="0" r="0" b="0"/>
+            <wp:docPr id="1716604601" name="Picture 1" descr="A mechanical arm with a mechanical arm and a mechanical arm&#10;&#10;Description automatically generated with medium confidence"/>
             <wp:cNvGraphicFramePr>
               <a:graphicFrameLocks xmlns:a="http://schemas.openxmlformats.org/drawingml/2006/main" noChangeAspect="1"/>
             </wp:cNvGraphicFramePr>
@@ -784,29 +1430,36 @@
               <a:graphicData uri="http://schemas.openxmlformats.org/drawingml/2006/picture">
                 <pic:pic xmlns:pic="http://schemas.openxmlformats.org/drawingml/2006/picture">
                   <pic:nvPicPr>
-                    <pic:cNvPr id="3" name="8F4A269.tmp"/>
+                    <pic:cNvPr id="1227302546" name="Picture 1" descr="A mechanical arm with a mechanical arm and a mechanical arm&#10;&#10;Description automatically generated with medium confidence"/>
                     <pic:cNvPicPr/>
                   </pic:nvPicPr>
-                  <pic:blipFill>
-                    <a:blip r:embed="rId9">
+                  <pic:blipFill rotWithShape="1">
+                    <a:blip r:embed="rId10">
                       <a:extLst>
                         <a:ext uri="{28A0092B-C50C-407E-A947-70E740481C1C}">
                           <a14:useLocalDpi xmlns:a14="http://schemas.microsoft.com/office/drawing/2010/main" val="0"/>
                         </a:ext>
                       </a:extLst>
                     </a:blip>
-                    <a:stretch>
-                      <a:fillRect/>
-                    </a:stretch>
+                    <a:srcRect t="4238" r="2930" b="6495"/>
+                    <a:stretch/>
                   </pic:blipFill>
-                  <pic:spPr>
+                  <pic:spPr bwMode="auto">
                     <a:xfrm>
                       <a:off x="0" y="0"/>
-                      <a:ext cx="2674906" cy="2101399"/>
+                      <a:ext cx="2429015" cy="2014616"/>
                     </a:xfrm>
                     <a:prstGeom prst="rect">
                       <a:avLst/>
                     </a:prstGeom>
+                    <a:ln>
+                      <a:noFill/>
+                    </a:ln>
+                    <a:extLst>
+                      <a:ext uri="{53640926-AAD7-44D8-BBD7-CCE9431645EC}">
+                        <a14:shadowObscured xmlns:a14="http://schemas.microsoft.com/office/drawing/2010/main"/>
+                      </a:ext>
+                    </a:extLst>
                   </pic:spPr>
                 </pic:pic>
               </a:graphicData>
@@ -819,165 +1472,38 @@
       <w:r>
         <w:t xml:space="preserve">(Solution: </w:t>
       </w:r>
-      <w:r>
-        <w:rPr>
-          <w:rFonts w:eastAsiaTheme="minorEastAsia"/>
-        </w:rPr>
-        <w:t>v</w:t>
-      </w:r>
-      <w:r>
-        <w:rPr>
-          <w:rFonts w:eastAsiaTheme="minorEastAsia"/>
-          <w:vertAlign w:val="subscript"/>
-        </w:rPr>
-        <w:t>x</w:t>
-      </w:r>
-      <w:r>
-        <w:rPr>
-          <w:rFonts w:eastAsiaTheme="minorEastAsia"/>
-        </w:rPr>
-        <w:t xml:space="preserve"> = 9.44 ft/s, v</w:t>
-      </w:r>
-      <w:r>
-        <w:rPr>
-          <w:rFonts w:eastAsiaTheme="minorEastAsia"/>
-          <w:vertAlign w:val="subscript"/>
-        </w:rPr>
-        <w:t>y</w:t>
-      </w:r>
-      <w:r>
-        <w:rPr>
-          <w:rFonts w:eastAsiaTheme="minorEastAsia"/>
-        </w:rPr>
-        <w:t xml:space="preserve"> = 4.39 ft/s, a</w:t>
-      </w:r>
-      <w:r>
-        <w:rPr>
-          <w:rFonts w:eastAsiaTheme="minorEastAsia"/>
-          <w:vertAlign w:val="subscript"/>
-        </w:rPr>
-        <w:t>x</w:t>
-      </w:r>
-      <w:r>
-        <w:rPr>
-          <w:rFonts w:eastAsiaTheme="minorEastAsia"/>
-        </w:rPr>
-        <w:t xml:space="preserve"> = -33.78 ft/s</w:t>
-      </w:r>
-      <w:r>
-        <w:rPr>
-          <w:rFonts w:eastAsiaTheme="minorEastAsia"/>
-          <w:vertAlign w:val="superscript"/>
-        </w:rPr>
-        <w:t>2</w:t>
-      </w:r>
-      <w:r>
-        <w:rPr>
-          <w:rFonts w:eastAsiaTheme="minorEastAsia"/>
-        </w:rPr>
-        <w:t>, a</w:t>
-      </w:r>
-      <w:r>
-        <w:rPr>
-          <w:rFonts w:eastAsiaTheme="minorEastAsia"/>
-          <w:vertAlign w:val="subscript"/>
-        </w:rPr>
-        <w:t>y</w:t>
-      </w:r>
-      <w:r>
-        <w:rPr>
-          <w:rFonts w:eastAsiaTheme="minorEastAsia"/>
-        </w:rPr>
-        <w:t xml:space="preserve"> = 3.39 ft/s</w:t>
-      </w:r>
-      <w:r>
-        <w:rPr>
-          <w:rFonts w:eastAsiaTheme="minorEastAsia"/>
-          <w:vertAlign w:val="superscript"/>
-        </w:rPr>
-        <w:t>2</w:t>
-      </w:r>
-      <w:r>
-        <w:t>)</w:t>
-      </w:r>
-    </w:p>
-    <w:p>
-      <w:r>
-        <w:t>Problem 1</w:t>
-      </w:r>
-      <w:r>
-        <w:t>2</w:t>
-      </w:r>
-      <w:r>
-        <w:t>.6</w:t>
-      </w:r>
-    </w:p>
-    <w:p>
-      <w:r>
-        <w:t>The piston in a piston and crank mechanism has the velocity and acceleration shown below. Using relative motion analysis, determine the current angular velocity and angular acceleration for the crank.</w:t>
-      </w:r>
-    </w:p>
-    <w:p>
-      <w:pPr>
-        <w:jc w:val="center"/>
-      </w:pPr>
-      <w:r>
-        <w:rPr>
-          <w:noProof/>
-        </w:rPr>
-        <w:drawing>
-          <wp:inline distT="0" distB="0" distL="0" distR="0" wp14:anchorId="56A24BA0" wp14:editId="2B3C1284">
-            <wp:extent cx="2102308" cy="2392680"/>
-            <wp:effectExtent l="0" t="0" r="0" b="7620"/>
-            <wp:docPr id="2" name="Picture 2"/>
-            <wp:cNvGraphicFramePr>
-              <a:graphicFrameLocks xmlns:a="http://schemas.openxmlformats.org/drawingml/2006/main" noChangeAspect="1"/>
-            </wp:cNvGraphicFramePr>
-            <a:graphic xmlns:a="http://schemas.openxmlformats.org/drawingml/2006/main">
-              <a:graphicData uri="http://schemas.openxmlformats.org/drawingml/2006/picture">
-                <pic:pic xmlns:pic="http://schemas.openxmlformats.org/drawingml/2006/picture">
-                  <pic:nvPicPr>
-                    <pic:cNvPr id="4" name="8F47301.tmp"/>
-                    <pic:cNvPicPr/>
-                  </pic:nvPicPr>
-                  <pic:blipFill>
-                    <a:blip r:embed="rId7" cstate="print">
-                      <a:extLst>
-                        <a:ext uri="{28A0092B-C50C-407E-A947-70E740481C1C}">
-                          <a14:useLocalDpi xmlns:a14="http://schemas.microsoft.com/office/drawing/2010/main" val="0"/>
-                        </a:ext>
-                      </a:extLst>
-                    </a:blip>
-                    <a:stretch>
-                      <a:fillRect/>
-                    </a:stretch>
-                  </pic:blipFill>
-                  <pic:spPr>
-                    <a:xfrm>
-                      <a:off x="0" y="0"/>
-                      <a:ext cx="2121818" cy="2414885"/>
-                    </a:xfrm>
-                    <a:prstGeom prst="rect">
-                      <a:avLst/>
-                    </a:prstGeom>
-                  </pic:spPr>
-                </pic:pic>
-              </a:graphicData>
-            </a:graphic>
-          </wp:inline>
-        </w:drawing>
-      </w:r>
-    </w:p>
-    <w:p>
-      <w:r>
-        <w:t xml:space="preserve">(Solution: </w:t>
-      </w:r>
       <m:oMath>
+        <m:sSub>
+          <m:sSubPr>
+            <m:ctrlPr>
+              <w:rPr>
+                <w:rFonts w:ascii="Cambria Math" w:hAnsi="Cambria Math"/>
+                <w:i/>
+              </w:rPr>
+            </m:ctrlPr>
+          </m:sSubPr>
+          <m:e>
+            <m:r>
+              <w:rPr>
+                <w:rFonts w:ascii="Cambria Math" w:hAnsi="Cambria Math"/>
+              </w:rPr>
+              <m:t>ω</m:t>
+            </m:r>
+          </m:e>
+          <m:sub>
+            <m:r>
+              <w:rPr>
+                <w:rFonts w:ascii="Cambria Math" w:hAnsi="Cambria Math"/>
+              </w:rPr>
+              <m:t>AB</m:t>
+            </m:r>
+          </m:sub>
+        </m:sSub>
         <m:r>
           <w:rPr>
             <w:rFonts w:ascii="Cambria Math" w:hAnsi="Cambria Math"/>
           </w:rPr>
-          <m:t>ω=13.33</m:t>
+          <m:t>=8.46</m:t>
         </m:r>
         <m:f>
           <m:fPr>
@@ -1013,11 +1539,37 @@
         <w:t xml:space="preserve"> clockwise, </w:t>
       </w:r>
       <m:oMath>
+        <m:sSub>
+          <m:sSubPr>
+            <m:ctrlPr>
+              <w:rPr>
+                <w:rFonts w:ascii="Cambria Math" w:eastAsiaTheme="minorEastAsia" w:hAnsi="Cambria Math"/>
+                <w:i/>
+              </w:rPr>
+            </m:ctrlPr>
+          </m:sSubPr>
+          <m:e>
+            <m:r>
+              <w:rPr>
+                <w:rFonts w:ascii="Cambria Math" w:eastAsiaTheme="minorEastAsia" w:hAnsi="Cambria Math"/>
+              </w:rPr>
+              <m:t>α</m:t>
+            </m:r>
+          </m:e>
+          <m:sub>
+            <m:r>
+              <w:rPr>
+                <w:rFonts w:ascii="Cambria Math" w:eastAsiaTheme="minorEastAsia" w:hAnsi="Cambria Math"/>
+              </w:rPr>
+              <m:t>AB</m:t>
+            </m:r>
+          </m:sub>
+        </m:sSub>
         <m:r>
           <w:rPr>
             <w:rFonts w:ascii="Cambria Math" w:eastAsiaTheme="minorEastAsia" w:hAnsi="Cambria Math"/>
           </w:rPr>
-          <m:t>α=100.16</m:t>
+          <m:t>=32.74</m:t>
         </m:r>
         <m:f>
           <m:fPr>
@@ -1076,7 +1628,198 @@
         <w:t>)</w:t>
       </w:r>
     </w:p>
-    <w:p/>
+    <w:p>
+      <w:r>
+        <w:t>Problem 12.10</w:t>
+      </w:r>
+    </w:p>
+    <w:p>
+      <w:r>
+        <w:t xml:space="preserve">A cart on a movie set is designed to move through the set at a speed of 30 m/s. At the same time, a robotic arm (member AB) will rotate and release a tennis ball such that it has an upwards velocity of 10 m/s while having no velocity in the x direction. Use </w:t>
+      </w:r>
+      <w:r>
+        <w:rPr>
+          <w:b/>
+          <w:bCs/>
+        </w:rPr>
+        <w:t>relative motion analysis</w:t>
+      </w:r>
+      <w:r>
+        <w:t xml:space="preserve"> to determine the required angular velocity and release angle on arm AB to make this happen.</w:t>
+      </w:r>
+    </w:p>
+    <w:p>
+      <w:pPr>
+        <w:jc w:val="center"/>
+      </w:pPr>
+      <w:r>
+        <w:rPr>
+          <w:noProof/>
+        </w:rPr>
+        <w:drawing>
+          <wp:inline distT="0" distB="0" distL="0" distR="0" wp14:anchorId="0E9F65D2" wp14:editId="1411D75F">
+            <wp:extent cx="3454400" cy="2379955"/>
+            <wp:effectExtent l="0" t="0" r="0" b="1905"/>
+            <wp:docPr id="26672314" name="Picture 2" descr="A drawing of a cart with a green ball&#10;&#10;Description automatically generated"/>
+            <wp:cNvGraphicFramePr>
+              <a:graphicFrameLocks xmlns:a="http://schemas.openxmlformats.org/drawingml/2006/main" noChangeAspect="1"/>
+            </wp:cNvGraphicFramePr>
+            <a:graphic xmlns:a="http://schemas.openxmlformats.org/drawingml/2006/main">
+              <a:graphicData uri="http://schemas.openxmlformats.org/drawingml/2006/picture">
+                <pic:pic xmlns:pic="http://schemas.openxmlformats.org/drawingml/2006/picture">
+                  <pic:nvPicPr>
+                    <pic:cNvPr id="26672314" name="Picture 2" descr="A drawing of a cart with a green ball&#10;&#10;Description automatically generated"/>
+                    <pic:cNvPicPr/>
+                  </pic:nvPicPr>
+                  <pic:blipFill rotWithShape="1">
+                    <a:blip r:embed="rId13">
+                      <a:extLst>
+                        <a:ext uri="{28A0092B-C50C-407E-A947-70E740481C1C}">
+                          <a14:useLocalDpi xmlns:a14="http://schemas.microsoft.com/office/drawing/2010/main" val="0"/>
+                        </a:ext>
+                      </a:extLst>
+                    </a:blip>
+                    <a:srcRect t="5721"/>
+                    <a:stretch/>
+                  </pic:blipFill>
+                  <pic:spPr bwMode="auto">
+                    <a:xfrm>
+                      <a:off x="0" y="0"/>
+                      <a:ext cx="3460072" cy="2383863"/>
+                    </a:xfrm>
+                    <a:prstGeom prst="rect">
+                      <a:avLst/>
+                    </a:prstGeom>
+                    <a:ln>
+                      <a:noFill/>
+                    </a:ln>
+                    <a:extLst>
+                      <a:ext uri="{53640926-AAD7-44D8-BBD7-CCE9431645EC}">
+                        <a14:shadowObscured xmlns:a14="http://schemas.microsoft.com/office/drawing/2010/main"/>
+                      </a:ext>
+                    </a:extLst>
+                  </pic:spPr>
+                </pic:pic>
+              </a:graphicData>
+            </a:graphic>
+          </wp:inline>
+        </w:drawing>
+      </w:r>
+    </w:p>
+    <w:p>
+      <w:r>
+        <w:t xml:space="preserve">(Solution: </w:t>
+      </w:r>
+      <m:oMath>
+        <m:sSub>
+          <m:sSubPr>
+            <m:ctrlPr>
+              <w:rPr>
+                <w:rFonts w:ascii="Cambria Math" w:hAnsi="Cambria Math"/>
+                <w:i/>
+              </w:rPr>
+            </m:ctrlPr>
+          </m:sSubPr>
+          <m:e>
+            <m:r>
+              <w:rPr>
+                <w:rFonts w:ascii="Cambria Math" w:hAnsi="Cambria Math"/>
+              </w:rPr>
+              <m:t>ω</m:t>
+            </m:r>
+          </m:e>
+          <m:sub>
+            <m:r>
+              <w:rPr>
+                <w:rFonts w:ascii="Cambria Math" w:hAnsi="Cambria Math"/>
+              </w:rPr>
+              <m:t>AB</m:t>
+            </m:r>
+          </m:sub>
+        </m:sSub>
+        <m:r>
+          <w:rPr>
+            <w:rFonts w:ascii="Cambria Math" w:hAnsi="Cambria Math"/>
+          </w:rPr>
+          <m:t>=26.35</m:t>
+        </m:r>
+        <m:f>
+          <m:fPr>
+            <m:ctrlPr>
+              <w:rPr>
+                <w:rFonts w:ascii="Cambria Math" w:hAnsi="Cambria Math"/>
+                <w:i/>
+              </w:rPr>
+            </m:ctrlPr>
+          </m:fPr>
+          <m:num>
+            <m:r>
+              <w:rPr>
+                <w:rFonts w:ascii="Cambria Math" w:hAnsi="Cambria Math"/>
+              </w:rPr>
+              <m:t>rad</m:t>
+            </m:r>
+          </m:num>
+          <m:den>
+            <m:r>
+              <w:rPr>
+                <w:rFonts w:ascii="Cambria Math" w:hAnsi="Cambria Math"/>
+              </w:rPr>
+              <m:t>s</m:t>
+            </m:r>
+          </m:den>
+        </m:f>
+      </m:oMath>
+      <w:r>
+        <w:rPr>
+          <w:rFonts w:eastAsiaTheme="minorEastAsia"/>
+        </w:rPr>
+        <w:t xml:space="preserve"> counterclockwise, </w:t>
+      </w:r>
+      <m:oMath>
+        <m:sSub>
+          <m:sSubPr>
+            <m:ctrlPr>
+              <w:rPr>
+                <w:rFonts w:ascii="Cambria Math" w:eastAsiaTheme="minorEastAsia" w:hAnsi="Cambria Math"/>
+                <w:i/>
+              </w:rPr>
+            </m:ctrlPr>
+          </m:sSubPr>
+          <m:e>
+            <m:r>
+              <w:rPr>
+                <w:rFonts w:ascii="Cambria Math" w:eastAsiaTheme="minorEastAsia" w:hAnsi="Cambria Math"/>
+              </w:rPr>
+              <m:t>θ</m:t>
+            </m:r>
+          </m:e>
+          <m:sub>
+            <m:r>
+              <w:rPr>
+                <w:rFonts w:ascii="Cambria Math" w:eastAsiaTheme="minorEastAsia" w:hAnsi="Cambria Math"/>
+              </w:rPr>
+              <m:t>AB</m:t>
+            </m:r>
+          </m:sub>
+        </m:sSub>
+        <m:r>
+          <w:rPr>
+            <w:rFonts w:ascii="Cambria Math" w:eastAsiaTheme="minorEastAsia" w:hAnsi="Cambria Math"/>
+          </w:rPr>
+          <m:t>=71.57°</m:t>
+        </m:r>
+      </m:oMath>
+      <w:r>
+        <w:rPr>
+          <w:rFonts w:eastAsiaTheme="minorEastAsia"/>
+        </w:rPr>
+        <w:t xml:space="preserve"> from horizontal</w:t>
+      </w:r>
+      <w:r>
+        <w:t>)</w:t>
+      </w:r>
+    </w:p>
     <w:sectPr>
       <w:pgSz w:w="12240" w:h="15840"/>
       <w:pgMar w:top="1440" w:right="1440" w:bottom="1440" w:left="1440" w:header="720" w:footer="720" w:gutter="0"/>
@@ -1088,7 +1831,7 @@
 </file>
 
 <file path=word/numbering.xml><?xml version="1.0" encoding="utf-8"?>
-<w:numbering xmlns:wpc="http://schemas.microsoft.com/office/word/2010/wordprocessingCanvas" xmlns:cx="http://schemas.microsoft.com/office/drawing/2014/chartex" xmlns:cx1="http://schemas.microsoft.com/office/drawing/2015/9/8/chartex" xmlns:cx2="http://schemas.microsoft.com/office/drawing/2015/10/21/chartex" xmlns:cx3="http://schemas.microsoft.com/office/drawing/2016/5/9/chartex" xmlns:cx4="http://schemas.microsoft.com/office/drawing/2016/5/10/chartex" xmlns:cx5="http://schemas.microsoft.com/office/drawing/2016/5/11/chartex" xmlns:cx6="http://schemas.microsoft.com/office/drawing/2016/5/12/chartex" xmlns:cx7="http://schemas.microsoft.com/office/drawing/2016/5/13/chartex" xmlns:cx8="http://schemas.microsoft.com/office/drawing/2016/5/14/chartex" xmlns:mc="http://schemas.openxmlformats.org/markup-compatibility/2006" xmlns:aink="http://schemas.microsoft.com/office/drawing/2016/ink" xmlns:am3d="http://schemas.microsoft.com/office/drawing/2017/model3d" xmlns:o="urn:schemas-microsoft-com:office:office" xmlns:r="http://schemas.openxmlformats.org/officeDocument/2006/relationships" xmlns:m="http://schemas.openxmlformats.org/officeDocument/2006/math" xmlns:v="urn:schemas-microsoft-com:vml" xmlns:wp14="http://schemas.microsoft.com/office/word/2010/wordprocessingDrawing" xmlns:wp="http://schemas.openxmlformats.org/drawingml/2006/wordprocessingDrawing" xmlns:w10="urn:schemas-microsoft-com:office:word" xmlns:w="http://schemas.openxmlformats.org/wordprocessingml/2006/main" xmlns:w14="http://schemas.microsoft.com/office/word/2010/wordml" xmlns:w15="http://schemas.microsoft.com/office/word/2012/wordml" xmlns:w16cex="http://schemas.microsoft.com/office/word/2018/wordml/cex" xmlns:w16cid="http://schemas.microsoft.com/office/word/2016/wordml/cid" xmlns:w16="http://schemas.microsoft.com/office/word/2018/wordml" xmlns:w16se="http://schemas.microsoft.com/office/word/2015/wordml/symex" xmlns:wpg="http://schemas.microsoft.com/office/word/2010/wordprocessingGroup" xmlns:wpi="http://schemas.microsoft.com/office/word/2010/wordprocessingInk" xmlns:wne="http://schemas.microsoft.com/office/word/2006/wordml" xmlns:wps="http://schemas.microsoft.com/office/word/2010/wordprocessingShape" mc:Ignorable="w14 w15 w16se w16cid w16 w16cex wp14">
+<w:numbering xmlns:wpc="http://schemas.microsoft.com/office/word/2010/wordprocessingCanvas" xmlns:cx="http://schemas.microsoft.com/office/drawing/2014/chartex" xmlns:cx1="http://schemas.microsoft.com/office/drawing/2015/9/8/chartex" xmlns:cx2="http://schemas.microsoft.com/office/drawing/2015/10/21/chartex" xmlns:cx3="http://schemas.microsoft.com/office/drawing/2016/5/9/chartex" xmlns:cx4="http://schemas.microsoft.com/office/drawing/2016/5/10/chartex" xmlns:cx5="http://schemas.microsoft.com/office/drawing/2016/5/11/chartex" xmlns:cx6="http://schemas.microsoft.com/office/drawing/2016/5/12/chartex" xmlns:cx7="http://schemas.microsoft.com/office/drawing/2016/5/13/chartex" xmlns:cx8="http://schemas.microsoft.com/office/drawing/2016/5/14/chartex" xmlns:mc="http://schemas.openxmlformats.org/markup-compatibility/2006" xmlns:aink="http://schemas.microsoft.com/office/drawing/2016/ink" xmlns:am3d="http://schemas.microsoft.com/office/drawing/2017/model3d" xmlns:o="urn:schemas-microsoft-com:office:office" xmlns:oel="http://schemas.microsoft.com/office/2019/extlst" xmlns:r="http://schemas.openxmlformats.org/officeDocument/2006/relationships" xmlns:m="http://schemas.openxmlformats.org/officeDocument/2006/math" xmlns:v="urn:schemas-microsoft-com:vml" xmlns:wp14="http://schemas.microsoft.com/office/word/2010/wordprocessingDrawing" xmlns:wp="http://schemas.openxmlformats.org/drawingml/2006/wordprocessingDrawing" xmlns:w10="urn:schemas-microsoft-com:office:word" xmlns:w="http://schemas.openxmlformats.org/wordprocessingml/2006/main" xmlns:w14="http://schemas.microsoft.com/office/word/2010/wordml" xmlns:w15="http://schemas.microsoft.com/office/word/2012/wordml" xmlns:w16cex="http://schemas.microsoft.com/office/word/2018/wordml/cex" xmlns:w16cid="http://schemas.microsoft.com/office/word/2016/wordml/cid" xmlns:w16="http://schemas.microsoft.com/office/word/2018/wordml" xmlns:w16sdtdh="http://schemas.microsoft.com/office/word/2020/wordml/sdtdatahash" xmlns:w16se="http://schemas.microsoft.com/office/word/2015/wordml/symex" xmlns:wpg="http://schemas.microsoft.com/office/word/2010/wordprocessingGroup" xmlns:wpi="http://schemas.microsoft.com/office/word/2010/wordprocessingInk" xmlns:wne="http://schemas.microsoft.com/office/word/2006/wordml" xmlns:wps="http://schemas.microsoft.com/office/word/2010/wordprocessingShape" mc:Ignorable="w14 w15 w16se w16cid w16 w16cex w16sdtdh wp14">
   <w:abstractNum w:abstractNumId="0" w15:restartNumberingAfterBreak="0">
     <w:nsid w:val="01AA039C"/>
     <w:multiLevelType w:val="hybridMultilevel"/>
@@ -1863,35 +2606,35 @@
       </w:rPr>
     </w:lvl>
   </w:abstractNum>
-  <w:num w:numId="1">
+  <w:num w:numId="1" w16cid:durableId="5717925">
     <w:abstractNumId w:val="2"/>
   </w:num>
-  <w:num w:numId="2">
+  <w:num w:numId="2" w16cid:durableId="1984432761">
     <w:abstractNumId w:val="7"/>
   </w:num>
-  <w:num w:numId="3">
+  <w:num w:numId="3" w16cid:durableId="1570117187">
     <w:abstractNumId w:val="0"/>
   </w:num>
-  <w:num w:numId="4">
+  <w:num w:numId="4" w16cid:durableId="1206867030">
     <w:abstractNumId w:val="4"/>
   </w:num>
-  <w:num w:numId="5">
+  <w:num w:numId="5" w16cid:durableId="294219108">
     <w:abstractNumId w:val="3"/>
   </w:num>
-  <w:num w:numId="6">
+  <w:num w:numId="6" w16cid:durableId="132452977">
     <w:abstractNumId w:val="6"/>
   </w:num>
-  <w:num w:numId="7">
+  <w:num w:numId="7" w16cid:durableId="1483888558">
     <w:abstractNumId w:val="1"/>
   </w:num>
-  <w:num w:numId="8">
+  <w:num w:numId="8" w16cid:durableId="998845250">
     <w:abstractNumId w:val="5"/>
   </w:num>
 </w:numbering>
 </file>
 
 <file path=word/styles.xml><?xml version="1.0" encoding="utf-8"?>
-<w:styles xmlns:mc="http://schemas.openxmlformats.org/markup-compatibility/2006" xmlns:r="http://schemas.openxmlformats.org/officeDocument/2006/relationships" xmlns:w="http://schemas.openxmlformats.org/wordprocessingml/2006/main" xmlns:w14="http://schemas.microsoft.com/office/word/2010/wordml" xmlns:w15="http://schemas.microsoft.com/office/word/2012/wordml" xmlns:w16cex="http://schemas.microsoft.com/office/word/2018/wordml/cex" xmlns:w16cid="http://schemas.microsoft.com/office/word/2016/wordml/cid" xmlns:w16="http://schemas.microsoft.com/office/word/2018/wordml" xmlns:w16se="http://schemas.microsoft.com/office/word/2015/wordml/symex" mc:Ignorable="w14 w15 w16se w16cid w16 w16cex">
+<w:styles xmlns:mc="http://schemas.openxmlformats.org/markup-compatibility/2006" xmlns:r="http://schemas.openxmlformats.org/officeDocument/2006/relationships" xmlns:w="http://schemas.openxmlformats.org/wordprocessingml/2006/main" xmlns:w14="http://schemas.microsoft.com/office/word/2010/wordml" xmlns:w15="http://schemas.microsoft.com/office/word/2012/wordml" xmlns:w16cex="http://schemas.microsoft.com/office/word/2018/wordml/cex" xmlns:w16cid="http://schemas.microsoft.com/office/word/2016/wordml/cid" xmlns:w16="http://schemas.microsoft.com/office/word/2018/wordml" xmlns:w16sdtdh="http://schemas.microsoft.com/office/word/2020/wordml/sdtdatahash" xmlns:w16se="http://schemas.microsoft.com/office/word/2015/wordml/symex" mc:Ignorable="w14 w15 w16se w16cid w16 w16cex w16sdtdh">
   <w:docDefaults>
     <w:rPrDefault>
       <w:rPr>

</xml_diff>